<commit_message>
enviando email con gmail api
</commit_message>
<xml_diff>
--- a/KardexsOut/D5981.docx
+++ b/KardexsOut/D5981.docx
@@ -3388,14 +3388,14 @@
 
 <file path=word/comments.xml><?xml version="1.0" encoding="utf-8"?>
 <w:comments xmlns:wpc="http://schemas.microsoft.com/office/word/2010/wordprocessingCanvas" xmlns:cx="http://schemas.microsoft.com/office/drawing/2014/chartex" xmlns:cx1="http://schemas.microsoft.com/office/drawing/2015/9/8/chartex" xmlns:mc="http://schemas.openxmlformats.org/markup-compatibility/2006" xmlns:o="urn:schemas-microsoft-com:office:office" xmlns:r="http://schemas.openxmlformats.org/officeDocument/2006/relationships" xmlns:m="http://schemas.openxmlformats.org/officeDocument/2006/math" xmlns:v="urn:schemas-microsoft-com:vml" xmlns:wp14="http://schemas.microsoft.com/office/word/2010/wordprocessingDrawing" xmlns:wp="http://schemas.openxmlformats.org/drawingml/2006/wordprocessingDrawing" xmlns:w10="urn:schemas-microsoft-com:office:word" xmlns:w="http://schemas.openxmlformats.org/wordprocessingml/2006/main" xmlns:w14="http://schemas.microsoft.com/office/word/2010/wordml" xmlns:w15="http://schemas.microsoft.com/office/word/2012/wordml" xmlns:w16se="http://schemas.microsoft.com/office/word/2015/wordml/symex" xmlns:wpg="http://schemas.microsoft.com/office/word/2010/wordprocessingGroup" xmlns:wpi="http://schemas.microsoft.com/office/word/2010/wordprocessingInk" xmlns:wne="http://schemas.microsoft.com/office/word/2006/wordml" xmlns:wps="http://schemas.microsoft.com/office/word/2010/wordprocessingShape" mc:Ignorable="w14 w15 w16se wp14">
-  <w:comment w:initials="pd" w:date="2023-01-12T12:41:21.409239" w:id="0" w:author="BOT CONFRONT">
+  <w:comment w:initials="pd" w:date="2023-01-13T14:50:15.717155" w:id="0" w:author="BOT CONFRONT">
     <w:p>
       <w:r>
         <w:t>CORRELATIVO O REFERENCIA INCORRECTO</w:t>
       </w:r>
     </w:p>
   </w:comment>
-  <w:comment w:initials="pd" w:date="2023-01-12T12:41:21.415469" w:id="2" w:author="BOT CONFRONT">
+  <w:comment w:initials="pd" w:date="2023-01-13T14:50:15.724160" w:id="2" w:author="BOT CONFRONT">
     <w:p>
       <w:r>
         <w:t>CORRELATIVO O REFERENCIA INCORRECTO</w:t>

</xml_diff>